<commit_message>
Agregué la presentación personal. Atentamente, Milena Castaño
</commit_message>
<xml_diff>
--- a/PresentacionGeneral.docx
+++ b/PresentacionGeneral.docx
@@ -60,15 +60,7 @@
         <w:t xml:space="preserve"> </w:t>
       </w:r>
       <w:r>
-        <w:t xml:space="preserve">la cual vende productos en madera tales como libretas, llaveros, lapiceros y además </w:t>
-      </w:r>
-      <w:proofErr w:type="spellStart"/>
-      <w:r>
-        <w:t>mugs</w:t>
-      </w:r>
-      <w:proofErr w:type="spellEnd"/>
-      <w:r>
-        <w:t xml:space="preserve"> personalizados, entre otros.</w:t>
+        <w:t>la cual vende productos en madera tales como libretas, llaveros, lapiceros y además mugs personalizados, entre otros.</w:t>
       </w:r>
     </w:p>
     <w:p/>
@@ -227,6 +219,51 @@
       </w:pPr>
       <w:r>
         <w:t>Rol: Analista</w:t>
+      </w:r>
+    </w:p>
+    <w:p>
+      <w:pPr>
+        <w:pStyle w:val="Prrafodelista"/>
+        <w:ind w:left="360"/>
+      </w:pPr>
+    </w:p>
+    <w:p>
+      <w:pPr>
+        <w:pStyle w:val="Prrafodelista"/>
+        <w:numPr>
+          <w:ilvl w:val="0"/>
+          <w:numId w:val="2"/>
+        </w:numPr>
+      </w:pPr>
+      <w:r>
+        <w:t>Milena Castaño</w:t>
+      </w:r>
+    </w:p>
+    <w:p>
+      <w:pPr>
+        <w:pStyle w:val="Prrafodelista"/>
+        <w:ind w:left="360"/>
+      </w:pPr>
+      <w:r>
+        <w:t>Tengo 26 años</w:t>
+      </w:r>
+    </w:p>
+    <w:p>
+      <w:pPr>
+        <w:pStyle w:val="Prrafodelista"/>
+        <w:ind w:left="360"/>
+      </w:pPr>
+      <w:r>
+        <w:t>Soy Ingeniera de Sistemas e Informática de la Universidad Nacional de Colombia y Especialista en Analítica de la misma universidad.</w:t>
+      </w:r>
+    </w:p>
+    <w:p>
+      <w:pPr>
+        <w:pStyle w:val="Prrafodelista"/>
+        <w:ind w:left="360"/>
+      </w:pPr>
+      <w:r>
+        <w:t>Rol: Administradora de Base de datos</w:t>
       </w:r>
     </w:p>
     <w:sectPr>
@@ -469,7 +506,7 @@
   <w:abstractNum w:abstractNumId="2" w15:restartNumberingAfterBreak="0">
     <w:nsid w:val="63BA0FF3"/>
     <w:multiLevelType w:val="hybridMultilevel"/>
-    <w:tmpl w:val="5CF82FFA"/>
+    <w:tmpl w:val="DE04F3B8"/>
     <w:lvl w:ilvl="0" w:tplc="240A0001">
       <w:start w:val="1"/>
       <w:numFmt w:val="bullet"/>
@@ -714,6 +751,7 @@
     <w:lsdException w:name="HTML Sample" w:semiHidden="1" w:unhideWhenUsed="1"/>
     <w:lsdException w:name="HTML Typewriter" w:semiHidden="1" w:unhideWhenUsed="1"/>
     <w:lsdException w:name="HTML Variable" w:semiHidden="1" w:unhideWhenUsed="1"/>
+    <w:lsdException w:name="Normal Table" w:semiHidden="1" w:unhideWhenUsed="1"/>
     <w:lsdException w:name="annotation subject" w:semiHidden="1" w:unhideWhenUsed="1"/>
     <w:lsdException w:name="No List" w:semiHidden="1" w:unhideWhenUsed="1"/>
     <w:lsdException w:name="Outline List 1" w:semiHidden="1" w:unhideWhenUsed="1"/>
@@ -756,8 +794,11 @@
     <w:lsdException w:name="Table Contemporary" w:semiHidden="1" w:unhideWhenUsed="1"/>
     <w:lsdException w:name="Table Elegant" w:semiHidden="1" w:unhideWhenUsed="1"/>
     <w:lsdException w:name="Table Professional" w:semiHidden="1" w:unhideWhenUsed="1"/>
+    <w:lsdException w:name="Table Subtle 1" w:semiHidden="1" w:unhideWhenUsed="1"/>
     <w:lsdException w:name="Table Subtle 2" w:semiHidden="1" w:unhideWhenUsed="1"/>
     <w:lsdException w:name="Table Web 1" w:semiHidden="1" w:unhideWhenUsed="1"/>
+    <w:lsdException w:name="Table Web 2" w:semiHidden="1" w:unhideWhenUsed="1"/>
+    <w:lsdException w:name="Table Web 3" w:semiHidden="1" w:unhideWhenUsed="1"/>
     <w:lsdException w:name="Balloon Text" w:semiHidden="1" w:unhideWhenUsed="1"/>
     <w:lsdException w:name="Table Grid" w:uiPriority="39"/>
     <w:lsdException w:name="Table Theme" w:semiHidden="1" w:unhideWhenUsed="1"/>

</xml_diff>